<commit_message>
Fixed issues with screenshots in Task 2 section of report
</commit_message>
<xml_diff>
--- a/Proj2/Group1_Project2.docx
+++ b/Proj2/Group1_Project2.docx
@@ -136,10 +136,10 @@
         <w:drawing>
           <wp:anchor allowOverlap="1" behindDoc="0" distB="0" distL="0" distR="0" distT="0" layoutInCell="1" locked="0" relativeHeight="0" simplePos="0">
             <wp:simplePos x="0" y="0"/>
-            <wp:positionH relativeFrom="column">
+            <wp:positionH relativeFrom="character">
               <wp:posOffset>0</wp:posOffset>
             </wp:positionH>
-            <wp:positionV relativeFrom="paragraph">
+            <wp:positionV relativeFrom="line">
               <wp:posOffset>0</wp:posOffset>
             </wp:positionV>
             <wp:extent cx="5943600" cy="4018915"/>
@@ -610,7 +610,7 @@
             <wp:positionV relativeFrom="paragraph">
               <wp:posOffset>0</wp:posOffset>
             </wp:positionV>
-            <wp:extent cx="5943600" cy="895985"/>
+            <wp:extent cx="5943600" cy="490220"/>
             <wp:effectExtent b="0" l="0" r="0" t="0"/>
             <wp:wrapSquare wrapText="largest"/>
             <wp:docPr descr="A description..." id="1" name="Picture"/>
@@ -636,7 +636,7 @@
                   <pic:spPr bwMode="auto">
                     <a:xfrm>
                       <a:off x="0" y="0"/>
-                      <a:ext cx="5943600" cy="895985"/>
+                      <a:ext cx="5943600" cy="490220"/>
                     </a:xfrm>
                     <a:prstGeom prst="rect">
                       <a:avLst/>
@@ -662,14 +662,6 @@
       </w:pPr>
       <w:r>
         <w:rPr/>
-      </w:r>
-    </w:p>
-    <w:p>
-      <w:pPr>
-        <w:pStyle w:val="style0"/>
-      </w:pPr>
-      <w:r>
-        <w:rPr/>
         <w:t>Outcome of running attack in a loop:</w:t>
       </w:r>
     </w:p>
@@ -682,15 +674,15 @@
         <w:drawing>
           <wp:anchor allowOverlap="1" behindDoc="0" distB="0" distL="0" distR="0" distT="0" layoutInCell="1" locked="0" relativeHeight="0" simplePos="0">
             <wp:simplePos x="0" y="0"/>
-            <wp:positionH relativeFrom="character">
-              <wp:posOffset>12700</wp:posOffset>
+            <wp:positionH relativeFrom="column">
+              <wp:posOffset>0</wp:posOffset>
             </wp:positionH>
-            <wp:positionV relativeFrom="line">
+            <wp:positionV relativeFrom="paragraph">
               <wp:posOffset>0</wp:posOffset>
             </wp:positionV>
-            <wp:extent cx="5519420" cy="1796415"/>
+            <wp:extent cx="5943600" cy="2713990"/>
             <wp:effectExtent b="0" l="0" r="0" t="0"/>
-            <wp:wrapTopAndBottom/>
+            <wp:wrapSquare wrapText="largest"/>
             <wp:docPr descr="A description..." id="1" name="Picture"/>
             <wp:cNvGraphicFramePr>
               <a:graphicFrameLocks xmlns:a="http://schemas.openxmlformats.org/drawingml/2006/main" noChangeAspect="1"/>
@@ -714,7 +706,7 @@
                   <pic:spPr bwMode="auto">
                     <a:xfrm>
                       <a:off x="0" y="0"/>
-                      <a:ext cx="5519420" cy="1796415"/>
+                      <a:ext cx="5943600" cy="2713990"/>
                     </a:xfrm>
                     <a:prstGeom prst="rect">
                       <a:avLst/>
@@ -783,7 +775,7 @@
             <wp:positionV relativeFrom="paragraph">
               <wp:posOffset>0</wp:posOffset>
             </wp:positionV>
-            <wp:extent cx="5943600" cy="1097280"/>
+            <wp:extent cx="5943600" cy="972820"/>
             <wp:effectExtent b="0" l="0" r="0" t="0"/>
             <wp:wrapSquare wrapText="largest"/>
             <wp:docPr descr="A description..." id="1" name="Picture"/>
@@ -809,7 +801,7 @@
                   <pic:spPr bwMode="auto">
                     <a:xfrm>
                       <a:off x="0" y="0"/>
-                      <a:ext cx="5943600" cy="1097280"/>
+                      <a:ext cx="5943600" cy="972820"/>
                     </a:xfrm>
                     <a:prstGeom prst="rect">
                       <a:avLst/>
@@ -834,6 +826,14 @@
         <w:pStyle w:val="style0"/>
       </w:pPr>
       <w:r>
+        <w:rPr/>
+      </w:r>
+    </w:p>
+    <w:p>
+      <w:pPr>
+        <w:pStyle w:val="style0"/>
+      </w:pPr>
+      <w:r>
         <w:rPr>
           <w:b w:val="false"/>
           <w:bCs w:val="false"/>
@@ -856,7 +856,7 @@
             <wp:positionV relativeFrom="paragraph">
               <wp:posOffset>0</wp:posOffset>
             </wp:positionV>
-            <wp:extent cx="5943600" cy="6370955"/>
+            <wp:extent cx="5943600" cy="3153410"/>
             <wp:effectExtent b="0" l="0" r="0" t="0"/>
             <wp:wrapSquare wrapText="largest"/>
             <wp:docPr descr="A description..." id="1" name="Picture"/>
@@ -882,7 +882,7 @@
                   <pic:spPr bwMode="auto">
                     <a:xfrm>
                       <a:off x="0" y="0"/>
-                      <a:ext cx="5943600" cy="6370955"/>
+                      <a:ext cx="5943600" cy="3153410"/>
                     </a:xfrm>
                     <a:prstGeom prst="rect">
                       <a:avLst/>
@@ -907,11 +907,27 @@
         <w:pStyle w:val="style0"/>
       </w:pPr>
       <w:r>
+        <w:rPr/>
+      </w:r>
+    </w:p>
+    <w:p>
+      <w:pPr>
+        <w:pStyle w:val="style0"/>
+      </w:pPr>
+      <w:r>
         <w:rPr>
           <w:b w:val="false"/>
           <w:bCs w:val="false"/>
         </w:rPr>
         <w:t>Finally, we can speed up the result by running multiple instances of the attack in parallel:</w:t>
+      </w:r>
+    </w:p>
+    <w:p>
+      <w:pPr>
+        <w:pStyle w:val="style0"/>
+      </w:pPr>
+      <w:r>
+        <w:rPr/>
       </w:r>
     </w:p>
     <w:p>
@@ -923,15 +939,15 @@
         <w:drawing>
           <wp:anchor allowOverlap="1" behindDoc="0" distB="0" distL="0" distR="0" distT="0" layoutInCell="1" locked="0" relativeHeight="0" simplePos="0">
             <wp:simplePos x="0" y="0"/>
-            <wp:positionH relativeFrom="character">
-              <wp:posOffset>3175</wp:posOffset>
+            <wp:positionH relativeFrom="column">
+              <wp:posOffset>0</wp:posOffset>
             </wp:positionH>
-            <wp:positionV relativeFrom="line">
+            <wp:positionV relativeFrom="paragraph">
               <wp:posOffset>0</wp:posOffset>
             </wp:positionV>
-            <wp:extent cx="5937250" cy="4547235"/>
+            <wp:extent cx="5943600" cy="4552950"/>
             <wp:effectExtent b="0" l="0" r="0" t="0"/>
-            <wp:wrapTopAndBottom/>
+            <wp:wrapSquare wrapText="largest"/>
             <wp:docPr descr="A description..." id="1" name="Picture"/>
             <wp:cNvGraphicFramePr>
               <a:graphicFrameLocks xmlns:a="http://schemas.openxmlformats.org/drawingml/2006/main" noChangeAspect="1"/>
@@ -955,7 +971,7 @@
                   <pic:spPr bwMode="auto">
                     <a:xfrm>
                       <a:off x="0" y="0"/>
-                      <a:ext cx="5937250" cy="4547235"/>
+                      <a:ext cx="5943600" cy="4552950"/>
                     </a:xfrm>
                     <a:prstGeom prst="rect">
                       <a:avLst/>
@@ -1020,6 +1036,22 @@
       <w:r>
         <w:rPr/>
         <w:t xml:space="preserve"> to check whether we have successfully obtained a root shell or not. </w:t>
+      </w:r>
+    </w:p>
+    <w:p>
+      <w:pPr>
+        <w:pStyle w:val="style0"/>
+      </w:pPr>
+      <w:r>
+        <w:rPr/>
+      </w:r>
+    </w:p>
+    <w:p>
+      <w:pPr>
+        <w:pStyle w:val="style0"/>
+      </w:pPr>
+      <w:r>
+        <w:rPr/>
       </w:r>
     </w:p>
     <w:p>

</xml_diff>

<commit_message>
Added contributions to report
</commit_message>
<xml_diff>
--- a/Proj2/Group1_Project2.docx
+++ b/Proj2/Group1_Project2.docx
@@ -34,6 +34,8 @@
       <w:r>
         <w:rPr>
           <w:b/>
+          <w:sz w:val="22"/>
+          <w:szCs w:val="22"/>
         </w:rPr>
         <w:t xml:space="preserve">Group 1: Philip Conrad, Nathaniel Stone, Theodore Stone, Ming Wong </w:t>
       </w:r>
@@ -1580,6 +1582,97 @@
       <w:r>
         <w:rPr/>
         <w:t>All of our attacks fail as soon as we attempt to execute code on the stack.</w:t>
+      </w:r>
+    </w:p>
+    <w:p>
+      <w:pPr>
+        <w:pStyle w:val="style0"/>
+      </w:pPr>
+      <w:r>
+        <w:rPr/>
+      </w:r>
+    </w:p>
+    <w:p>
+      <w:pPr>
+        <w:pStyle w:val="style0"/>
+      </w:pPr>
+      <w:r>
+        <w:rPr>
+          <w:b/>
+          <w:bCs/>
+        </w:rPr>
+        <w:t>Contributions:</w:t>
+      </w:r>
+    </w:p>
+    <w:p>
+      <w:pPr>
+        <w:pStyle w:val="style0"/>
+      </w:pPr>
+      <w:r>
+        <w:rPr>
+          <w:b/>
+          <w:bCs/>
+        </w:rPr>
+      </w:r>
+    </w:p>
+    <w:p>
+      <w:pPr>
+        <w:pStyle w:val="style0"/>
+      </w:pPr>
+      <w:r>
+        <w:rPr>
+          <w:b w:val="false"/>
+          <w:bCs w:val="false"/>
+        </w:rPr>
+        <w:t xml:space="preserve">All members participate in the project and verify each other works.  </w:t>
+      </w:r>
+    </w:p>
+    <w:p>
+      <w:pPr>
+        <w:pStyle w:val="style0"/>
+      </w:pPr>
+      <w:r>
+        <w:rPr>
+          <w:b w:val="false"/>
+          <w:bCs w:val="false"/>
+        </w:rPr>
+        <w:t xml:space="preserve">Nathaniel works on Task 1 &amp; 4 and contributes on Task 2.  </w:t>
+      </w:r>
+    </w:p>
+    <w:p>
+      <w:pPr>
+        <w:pStyle w:val="style0"/>
+      </w:pPr>
+      <w:r>
+        <w:rPr>
+          <w:b w:val="false"/>
+          <w:bCs w:val="false"/>
+        </w:rPr>
+        <w:t xml:space="preserve">Theodore works on Task 2 and contributes on Task 4.  </w:t>
+      </w:r>
+    </w:p>
+    <w:p>
+      <w:pPr>
+        <w:pStyle w:val="style0"/>
+      </w:pPr>
+      <w:r>
+        <w:rPr>
+          <w:b w:val="false"/>
+          <w:bCs w:val="false"/>
+        </w:rPr>
+        <w:t xml:space="preserve">Ming works on Task 3 and contributes on Task 1.  </w:t>
+      </w:r>
+    </w:p>
+    <w:p>
+      <w:pPr>
+        <w:pStyle w:val="style0"/>
+      </w:pPr>
+      <w:r>
+        <w:rPr>
+          <w:b w:val="false"/>
+          <w:bCs w:val="false"/>
+        </w:rPr>
+        <w:t>Philip standardizes and automates the exploit code.</w:t>
       </w:r>
     </w:p>
     <w:sectPr>

</xml_diff>

<commit_message>
Fixed formatting issue in report
</commit_message>
<xml_diff>
--- a/Proj2/Group1_Project2.docx
+++ b/Proj2/Group1_Project2.docx
@@ -527,6 +527,14 @@
         <w:pStyle w:val="style0"/>
       </w:pPr>
       <w:r>
+        <w:rPr/>
+      </w:r>
+    </w:p>
+    <w:p>
+      <w:pPr>
+        <w:pStyle w:val="style0"/>
+      </w:pPr>
+      <w:r>
         <w:rPr>
           <w:b/>
           <w:sz w:val="28"/>
@@ -1609,10 +1617,7 @@
         <w:pStyle w:val="style0"/>
       </w:pPr>
       <w:r>
-        <w:rPr>
-          <w:b/>
-          <w:bCs/>
-        </w:rPr>
+        <w:rPr/>
       </w:r>
     </w:p>
     <w:p>

</xml_diff>